<commit_message>
Ajout du film quasi fonctionnelle, reste l'image + event suppression acteur, RAZ du lostFocus, bug persistant sur le FilmSelected
</commit_message>
<xml_diff>
--- a/Docs/Contexte.docx
+++ b/Docs/Contexte.docx
@@ -1,6 +1,6 @@
 
 <file path=word/document.xml><?xml version="1.0" encoding="utf-8"?>
-<w:document xmlns:wpc="http://schemas.microsoft.com/office/word/2010/wordprocessingCanvas" xmlns:cx="http://schemas.microsoft.com/office/drawing/2014/chartex" xmlns:cx1="http://schemas.microsoft.com/office/drawing/2015/9/8/chartex" xmlns:cx2="http://schemas.microsoft.com/office/drawing/2015/10/21/chartex" xmlns:cx3="http://schemas.microsoft.com/office/drawing/2016/5/9/chartex" xmlns:cx4="http://schemas.microsoft.com/office/drawing/2016/5/10/chartex" xmlns:cx5="http://schemas.microsoft.com/office/drawing/2016/5/11/chartex" xmlns:cx6="http://schemas.microsoft.com/office/drawing/2016/5/12/chartex" xmlns:cx7="http://schemas.microsoft.com/office/drawing/2016/5/13/chartex" xmlns:cx8="http://schemas.microsoft.com/office/drawing/2016/5/14/chartex" xmlns:mc="http://schemas.openxmlformats.org/markup-compatibility/2006" xmlns:aink="http://schemas.microsoft.com/office/drawing/2016/ink" xmlns:am3d="http://schemas.microsoft.com/office/drawing/2017/model3d" xmlns:o="urn:schemas-microsoft-com:office:office" xmlns:r="http://schemas.openxmlformats.org/officeDocument/2006/relationships" xmlns:m="http://schemas.openxmlformats.org/officeDocument/2006/math" xmlns:v="urn:schemas-microsoft-com:vml" xmlns:wp14="http://schemas.microsoft.com/office/word/2010/wordprocessingDrawing" xmlns:wp="http://schemas.openxmlformats.org/drawingml/2006/wordprocessingDrawing" xmlns:w10="urn:schemas-microsoft-com:office:word" xmlns:w="http://schemas.openxmlformats.org/wordprocessingml/2006/main" xmlns:w14="http://schemas.microsoft.com/office/word/2010/wordml" xmlns:w15="http://schemas.microsoft.com/office/word/2012/wordml" xmlns:w16cid="http://schemas.microsoft.com/office/word/2016/wordml/cid" xmlns:w16se="http://schemas.microsoft.com/office/word/2015/wordml/symex" xmlns:wpg="http://schemas.microsoft.com/office/word/2010/wordprocessingGroup" xmlns:wpi="http://schemas.microsoft.com/office/word/2010/wordprocessingInk" xmlns:wne="http://schemas.microsoft.com/office/word/2006/wordml" xmlns:wps="http://schemas.microsoft.com/office/word/2010/wordprocessingShape" mc:Ignorable="w14 w15 w16se w16cid wp14">
+<w:document xmlns:wpc="http://schemas.microsoft.com/office/word/2010/wordprocessingCanvas" xmlns:mc="http://schemas.openxmlformats.org/markup-compatibility/2006" xmlns:o="urn:schemas-microsoft-com:office:office" xmlns:r="http://schemas.openxmlformats.org/officeDocument/2006/relationships" xmlns:m="http://schemas.openxmlformats.org/officeDocument/2006/math" xmlns:v="urn:schemas-microsoft-com:vml" xmlns:wp14="http://schemas.microsoft.com/office/word/2010/wordprocessingDrawing" xmlns:wp="http://schemas.openxmlformats.org/drawingml/2006/wordprocessingDrawing" xmlns:w10="urn:schemas-microsoft-com:office:word" xmlns:w="http://schemas.openxmlformats.org/wordprocessingml/2006/main" xmlns:w14="http://schemas.microsoft.com/office/word/2010/wordml" xmlns:w15="http://schemas.microsoft.com/office/word/2012/wordml" xmlns:wpg="http://schemas.microsoft.com/office/word/2010/wordprocessingGroup" xmlns:wpi="http://schemas.microsoft.com/office/word/2010/wordprocessingInk" xmlns:wne="http://schemas.microsoft.com/office/word/2006/wordml" xmlns:wps="http://schemas.microsoft.com/office/word/2010/wordprocessingShape" mc:Ignorable="w14 w15 wp14">
   <w:body>
     <w:p>
       <w:pPr>
@@ -12,6 +12,7 @@
           <w:szCs w:val="40"/>
         </w:rPr>
       </w:pPr>
+      <w:proofErr w:type="spellStart"/>
       <w:r>
         <w:rPr>
           <w:rFonts w:ascii="Trebuchet MS" w:hAnsi="Trebuchet MS"/>
@@ -21,6 +22,7 @@
         </w:rPr>
         <w:t>CoFiApp</w:t>
       </w:r>
+      <w:proofErr w:type="spellEnd"/>
     </w:p>
     <w:p>
       <w:pPr>
@@ -66,13 +68,23 @@
           <w:szCs w:val="28"/>
         </w:rPr>
       </w:pPr>
-      <w:r>
-        <w:rPr>
-          <w:rFonts w:ascii="Trebuchet MS" w:hAnsi="Trebuchet MS"/>
-          <w:sz w:val="28"/>
-          <w:szCs w:val="28"/>
-        </w:rPr>
-        <w:t>CoFiApp est une application gratuite</w:t>
+      <w:proofErr w:type="spellStart"/>
+      <w:r>
+        <w:rPr>
+          <w:rFonts w:ascii="Trebuchet MS" w:hAnsi="Trebuchet MS"/>
+          <w:sz w:val="28"/>
+          <w:szCs w:val="28"/>
+        </w:rPr>
+        <w:t>CoFiApp</w:t>
+      </w:r>
+      <w:proofErr w:type="spellEnd"/>
+      <w:r>
+        <w:rPr>
+          <w:rFonts w:ascii="Trebuchet MS" w:hAnsi="Trebuchet MS"/>
+          <w:sz w:val="28"/>
+          <w:szCs w:val="28"/>
+        </w:rPr>
+        <w:t xml:space="preserve"> est une application gratuite</w:t>
       </w:r>
       <w:r>
         <w:rPr>
@@ -230,7 +242,23 @@
           <w:sz w:val="28"/>
           <w:szCs w:val="28"/>
         </w:rPr>
-        <w:t>La liste des étiquettes associés au type du film</w:t>
+        <w:t>La liste des étiquettes associé</w:t>
+      </w:r>
+      <w:r>
+        <w:rPr>
+          <w:rFonts w:ascii="Trebuchet MS" w:hAnsi="Trebuchet MS"/>
+          <w:sz w:val="28"/>
+          <w:szCs w:val="28"/>
+        </w:rPr>
+        <w:t>e</w:t>
+      </w:r>
+      <w:r>
+        <w:rPr>
+          <w:rFonts w:ascii="Trebuchet MS" w:hAnsi="Trebuchet MS"/>
+          <w:sz w:val="28"/>
+          <w:szCs w:val="28"/>
+        </w:rPr>
+        <w:t>s au type du film</w:t>
       </w:r>
     </w:p>
     <w:p>
@@ -367,16 +395,34 @@
         </w:rPr>
         <w:t>il puisse modifier ça à tout</w:t>
       </w:r>
+      <w:r>
+        <w:rPr>
+          <w:rFonts w:ascii="Trebuchet MS" w:hAnsi="Trebuchet MS"/>
+          <w:sz w:val="28"/>
+          <w:szCs w:val="28"/>
+        </w:rPr>
+        <w:t xml:space="preserve"> prix.</w:t>
+      </w:r>
+    </w:p>
+    <w:p>
+      <w:pPr>
+        <w:rPr>
+          <w:rFonts w:ascii="Trebuchet MS" w:hAnsi="Trebuchet MS"/>
+          <w:sz w:val="28"/>
+          <w:szCs w:val="28"/>
+        </w:rPr>
+      </w:pPr>
+    </w:p>
+    <w:p>
+      <w:pPr>
+        <w:rPr>
+          <w:rFonts w:ascii="Trebuchet MS" w:hAnsi="Trebuchet MS"/>
+          <w:sz w:val="28"/>
+          <w:szCs w:val="28"/>
+        </w:rPr>
+      </w:pPr>
       <w:bookmarkStart w:id="0" w:name="_GoBack"/>
       <w:bookmarkEnd w:id="0"/>
-      <w:r>
-        <w:rPr>
-          <w:rFonts w:ascii="Trebuchet MS" w:hAnsi="Trebuchet MS"/>
-          <w:sz w:val="28"/>
-          <w:szCs w:val="28"/>
-        </w:rPr>
-        <w:t xml:space="preserve"> prix.</w:t>
-      </w:r>
     </w:p>
     <w:p>
       <w:pPr>
@@ -407,7 +453,7 @@
 </file>
 
 <file path=word/numbering.xml><?xml version="1.0" encoding="utf-8"?>
-<w:numbering xmlns:wpc="http://schemas.microsoft.com/office/word/2010/wordprocessingCanvas" xmlns:cx="http://schemas.microsoft.com/office/drawing/2014/chartex" xmlns:cx1="http://schemas.microsoft.com/office/drawing/2015/9/8/chartex" xmlns:cx2="http://schemas.microsoft.com/office/drawing/2015/10/21/chartex" xmlns:cx3="http://schemas.microsoft.com/office/drawing/2016/5/9/chartex" xmlns:cx4="http://schemas.microsoft.com/office/drawing/2016/5/10/chartex" xmlns:cx5="http://schemas.microsoft.com/office/drawing/2016/5/11/chartex" xmlns:cx6="http://schemas.microsoft.com/office/drawing/2016/5/12/chartex" xmlns:cx7="http://schemas.microsoft.com/office/drawing/2016/5/13/chartex" xmlns:cx8="http://schemas.microsoft.com/office/drawing/2016/5/14/chartex" xmlns:mc="http://schemas.openxmlformats.org/markup-compatibility/2006" xmlns:aink="http://schemas.microsoft.com/office/drawing/2016/ink" xmlns:am3d="http://schemas.microsoft.com/office/drawing/2017/model3d" xmlns:o="urn:schemas-microsoft-com:office:office" xmlns:r="http://schemas.openxmlformats.org/officeDocument/2006/relationships" xmlns:m="http://schemas.openxmlformats.org/officeDocument/2006/math" xmlns:v="urn:schemas-microsoft-com:vml" xmlns:wp14="http://schemas.microsoft.com/office/word/2010/wordprocessingDrawing" xmlns:wp="http://schemas.openxmlformats.org/drawingml/2006/wordprocessingDrawing" xmlns:w10="urn:schemas-microsoft-com:office:word" xmlns:w="http://schemas.openxmlformats.org/wordprocessingml/2006/main" xmlns:w14="http://schemas.microsoft.com/office/word/2010/wordml" xmlns:w15="http://schemas.microsoft.com/office/word/2012/wordml" xmlns:w16cid="http://schemas.microsoft.com/office/word/2016/wordml/cid" xmlns:w16se="http://schemas.microsoft.com/office/word/2015/wordml/symex" xmlns:wpg="http://schemas.microsoft.com/office/word/2010/wordprocessingGroup" xmlns:wpi="http://schemas.microsoft.com/office/word/2010/wordprocessingInk" xmlns:wne="http://schemas.microsoft.com/office/word/2006/wordml" xmlns:wps="http://schemas.microsoft.com/office/word/2010/wordprocessingShape" mc:Ignorable="w14 w15 w16se w16cid wp14">
+<w:numbering xmlns:wpc="http://schemas.microsoft.com/office/word/2010/wordprocessingCanvas" xmlns:mc="http://schemas.openxmlformats.org/markup-compatibility/2006" xmlns:o="urn:schemas-microsoft-com:office:office" xmlns:r="http://schemas.openxmlformats.org/officeDocument/2006/relationships" xmlns:m="http://schemas.openxmlformats.org/officeDocument/2006/math" xmlns:v="urn:schemas-microsoft-com:vml" xmlns:wp14="http://schemas.microsoft.com/office/word/2010/wordprocessingDrawing" xmlns:wp="http://schemas.openxmlformats.org/drawingml/2006/wordprocessingDrawing" xmlns:w10="urn:schemas-microsoft-com:office:word" xmlns:w="http://schemas.openxmlformats.org/wordprocessingml/2006/main" xmlns:w14="http://schemas.microsoft.com/office/word/2010/wordml" xmlns:w15="http://schemas.microsoft.com/office/word/2012/wordml" xmlns:wpg="http://schemas.microsoft.com/office/word/2010/wordprocessingGroup" xmlns:wpi="http://schemas.microsoft.com/office/word/2010/wordprocessingInk" xmlns:wne="http://schemas.microsoft.com/office/word/2006/wordml" xmlns:wps="http://schemas.microsoft.com/office/word/2010/wordprocessingShape" mc:Ignorable="w14 w15 wp14">
   <w:abstractNum w:abstractNumId="0" w15:restartNumberingAfterBreak="0">
     <w:nsid w:val="6ED94998"/>
     <w:multiLevelType w:val="hybridMultilevel"/>
@@ -527,7 +573,7 @@
 </file>
 
 <file path=word/styles.xml><?xml version="1.0" encoding="utf-8"?>
-<w:styles xmlns:mc="http://schemas.openxmlformats.org/markup-compatibility/2006" xmlns:r="http://schemas.openxmlformats.org/officeDocument/2006/relationships" xmlns:w="http://schemas.openxmlformats.org/wordprocessingml/2006/main" xmlns:w14="http://schemas.microsoft.com/office/word/2010/wordml" xmlns:w15="http://schemas.microsoft.com/office/word/2012/wordml" xmlns:w16cid="http://schemas.microsoft.com/office/word/2016/wordml/cid" xmlns:w16se="http://schemas.microsoft.com/office/word/2015/wordml/symex" mc:Ignorable="w14 w15 w16se w16cid">
+<w:styles xmlns:mc="http://schemas.openxmlformats.org/markup-compatibility/2006" xmlns:r="http://schemas.openxmlformats.org/officeDocument/2006/relationships" xmlns:w="http://schemas.openxmlformats.org/wordprocessingml/2006/main" xmlns:w14="http://schemas.microsoft.com/office/word/2010/wordml" xmlns:w15="http://schemas.microsoft.com/office/word/2012/wordml" mc:Ignorable="w14 w15">
   <w:docDefaults>
     <w:rPrDefault>
       <w:rPr>
@@ -543,7 +589,7 @@
       </w:pPr>
     </w:pPrDefault>
   </w:docDefaults>
-  <w:latentStyles w:defLockedState="0" w:defUIPriority="99" w:defSemiHidden="0" w:defUnhideWhenUsed="0" w:defQFormat="0" w:count="375">
+  <w:latentStyles w:defLockedState="0" w:defUIPriority="99" w:defSemiHidden="0" w:defUnhideWhenUsed="0" w:defQFormat="0" w:count="371">
     <w:lsdException w:name="Normal" w:uiPriority="0" w:qFormat="1"/>
     <w:lsdException w:name="heading 1" w:uiPriority="9" w:qFormat="1"/>
     <w:lsdException w:name="heading 2" w:semiHidden="1" w:uiPriority="9" w:unhideWhenUsed="1" w:qFormat="1"/>
@@ -915,10 +961,6 @@
     <w:lsdException w:name="List Table 5 Dark Accent 6" w:uiPriority="50"/>
     <w:lsdException w:name="List Table 6 Colorful Accent 6" w:uiPriority="51"/>
     <w:lsdException w:name="List Table 7 Colorful Accent 6" w:uiPriority="52"/>
-    <w:lsdException w:name="Mention" w:semiHidden="1" w:unhideWhenUsed="1"/>
-    <w:lsdException w:name="Smart Hyperlink" w:semiHidden="1" w:unhideWhenUsed="1"/>
-    <w:lsdException w:name="Hashtag" w:semiHidden="1" w:unhideWhenUsed="1"/>
-    <w:lsdException w:name="Unresolved Mention" w:semiHidden="1" w:unhideWhenUsed="1"/>
   </w:latentStyles>
   <w:style w:type="paragraph" w:default="1" w:styleId="Normal">
     <w:name w:val="Normal"/>

</xml_diff>

<commit_message>
Patch de certains bug lié à la recherche, justification du texte du synopsis, ajout des Personas dans le contexte
</commit_message>
<xml_diff>
--- a/Docs/Contexte.docx
+++ b/Docs/Contexte.docx
@@ -408,8 +408,358 @@
       <w:pPr>
         <w:rPr>
           <w:rFonts w:ascii="Trebuchet MS" w:hAnsi="Trebuchet MS"/>
-          <w:sz w:val="28"/>
-          <w:szCs w:val="28"/>
+          <w:sz w:val="32"/>
+          <w:szCs w:val="32"/>
+        </w:rPr>
+      </w:pPr>
+      <w:r>
+        <w:rPr>
+          <w:rFonts w:ascii="Trebuchet MS" w:hAnsi="Trebuchet MS"/>
+          <w:sz w:val="32"/>
+          <w:szCs w:val="32"/>
+        </w:rPr>
+        <w:t xml:space="preserve">• </w:t>
+      </w:r>
+      <w:r>
+        <w:rPr>
+          <w:rFonts w:ascii="Trebuchet MS" w:hAnsi="Trebuchet MS"/>
+          <w:sz w:val="32"/>
+          <w:szCs w:val="32"/>
+        </w:rPr>
+        <w:t>Pour qui ?</w:t>
+      </w:r>
+    </w:p>
+    <w:p>
+      <w:pPr>
+        <w:rPr>
+          <w:rFonts w:ascii="Trebuchet MS" w:hAnsi="Trebuchet MS"/>
+          <w:sz w:val="32"/>
+          <w:szCs w:val="32"/>
+        </w:rPr>
+      </w:pPr>
+      <w:r>
+        <w:rPr>
+          <w:rFonts w:ascii="Trebuchet MS" w:hAnsi="Trebuchet MS"/>
+          <w:sz w:val="32"/>
+          <w:szCs w:val="32"/>
+        </w:rPr>
+        <w:t xml:space="preserve">Nous avons pensé </w:t>
+      </w:r>
+      <w:proofErr w:type="spellStart"/>
+      <w:r>
+        <w:rPr>
+          <w:rFonts w:ascii="Trebuchet MS" w:hAnsi="Trebuchet MS"/>
+          <w:sz w:val="32"/>
+          <w:szCs w:val="32"/>
+        </w:rPr>
+        <w:t>CoFiApp</w:t>
+      </w:r>
+      <w:proofErr w:type="spellEnd"/>
+      <w:r>
+        <w:rPr>
+          <w:rFonts w:ascii="Trebuchet MS" w:hAnsi="Trebuchet MS"/>
+          <w:sz w:val="32"/>
+          <w:szCs w:val="32"/>
+        </w:rPr>
+        <w:t xml:space="preserve"> comme une application accessible à tous et pour tous. Ainsi chaque personne souhaitant découvrir de nouveau film pourra venir, sans besoins de donner ses informations personnelles, utiliser notre application.</w:t>
+      </w:r>
+    </w:p>
+    <w:p>
+      <w:pPr>
+        <w:rPr>
+          <w:rFonts w:ascii="Trebuchet MS" w:hAnsi="Trebuchet MS"/>
+          <w:sz w:val="32"/>
+          <w:szCs w:val="32"/>
+        </w:rPr>
+      </w:pPr>
+    </w:p>
+    <w:p>
+      <w:pPr>
+        <w:rPr>
+          <w:rFonts w:ascii="Trebuchet MS" w:hAnsi="Trebuchet MS"/>
+          <w:sz w:val="28"/>
+          <w:szCs w:val="28"/>
+        </w:rPr>
+      </w:pPr>
+      <w:proofErr w:type="spellStart"/>
+      <w:r>
+        <w:rPr>
+          <w:rFonts w:ascii="Trebuchet MS" w:hAnsi="Trebuchet MS"/>
+          <w:sz w:val="32"/>
+          <w:szCs w:val="32"/>
+        </w:rPr>
+        <w:t>CoFiApp</w:t>
+      </w:r>
+      <w:proofErr w:type="spellEnd"/>
+      <w:r>
+        <w:rPr>
+          <w:rFonts w:ascii="Trebuchet MS" w:hAnsi="Trebuchet MS"/>
+          <w:sz w:val="32"/>
+          <w:szCs w:val="32"/>
+        </w:rPr>
+        <w:t xml:space="preserve"> vise le tout public, néanmoins, l’application est doté d’une partie entièrement dédié aux films Indépendant, chaque utilisateurs pourra alors découvrir des films </w:t>
+      </w:r>
+      <w:r>
+        <w:rPr>
+          <w:rFonts w:ascii="Trebuchet MS" w:hAnsi="Trebuchet MS"/>
+          <w:sz w:val="32"/>
+          <w:szCs w:val="32"/>
+        </w:rPr>
+        <w:lastRenderedPageBreak/>
+        <w:t>indépendants</w:t>
+      </w:r>
+      <w:r>
+        <w:rPr>
+          <w:rFonts w:ascii="Trebuchet MS" w:hAnsi="Trebuchet MS"/>
+          <w:sz w:val="32"/>
+          <w:szCs w:val="32"/>
+        </w:rPr>
+        <w:t xml:space="preserve">. Les réalisateurs peuvent aussi </w:t>
+      </w:r>
+      <w:r>
+        <w:rPr>
+          <w:rFonts w:ascii="Trebuchet MS" w:hAnsi="Trebuchet MS"/>
+          <w:sz w:val="32"/>
+          <w:szCs w:val="32"/>
+        </w:rPr>
+        <w:t>aspirer</w:t>
+      </w:r>
+      <w:r>
+        <w:rPr>
+          <w:rFonts w:ascii="Trebuchet MS" w:hAnsi="Trebuchet MS"/>
+          <w:sz w:val="32"/>
+          <w:szCs w:val="32"/>
+        </w:rPr>
+        <w:t xml:space="preserve"> à cette particularité, et ainsi pouvoir profiter d’une </w:t>
+      </w:r>
+      <w:r>
+        <w:rPr>
+          <w:rFonts w:ascii="Trebuchet MS" w:hAnsi="Trebuchet MS"/>
+          <w:sz w:val="32"/>
+          <w:szCs w:val="32"/>
+        </w:rPr>
+        <w:t>meilleure</w:t>
+      </w:r>
+      <w:r>
+        <w:rPr>
+          <w:rFonts w:ascii="Trebuchet MS" w:hAnsi="Trebuchet MS"/>
+          <w:sz w:val="32"/>
+          <w:szCs w:val="32"/>
+        </w:rPr>
+        <w:t xml:space="preserve"> visibilité de </w:t>
+      </w:r>
+      <w:r>
+        <w:rPr>
+          <w:rFonts w:ascii="Trebuchet MS" w:hAnsi="Trebuchet MS"/>
+          <w:sz w:val="32"/>
+          <w:szCs w:val="32"/>
+        </w:rPr>
+        <w:t>leurs travaux</w:t>
+      </w:r>
+      <w:r>
+        <w:rPr>
+          <w:rFonts w:ascii="Trebuchet MS" w:hAnsi="Trebuchet MS"/>
+          <w:sz w:val="32"/>
+          <w:szCs w:val="32"/>
+        </w:rPr>
+        <w:t>.</w:t>
+      </w:r>
+    </w:p>
+    <w:p>
+      <w:pPr>
+        <w:rPr>
+          <w:rFonts w:ascii="Trebuchet MS" w:hAnsi="Trebuchet MS"/>
+          <w:sz w:val="32"/>
+          <w:szCs w:val="32"/>
+        </w:rPr>
+      </w:pPr>
+    </w:p>
+    <w:p>
+      <w:pPr>
+        <w:rPr>
+          <w:rFonts w:ascii="Trebuchet MS" w:hAnsi="Trebuchet MS"/>
+          <w:sz w:val="32"/>
+          <w:szCs w:val="32"/>
+        </w:rPr>
+      </w:pPr>
+    </w:p>
+    <w:p>
+      <w:pPr>
+        <w:rPr>
+          <w:rFonts w:ascii="Trebuchet MS" w:hAnsi="Trebuchet MS"/>
+          <w:sz w:val="32"/>
+          <w:szCs w:val="32"/>
+        </w:rPr>
+      </w:pPr>
+    </w:p>
+    <w:p>
+      <w:pPr>
+        <w:rPr>
+          <w:rFonts w:ascii="Trebuchet MS" w:hAnsi="Trebuchet MS"/>
+          <w:sz w:val="32"/>
+          <w:szCs w:val="32"/>
+        </w:rPr>
+      </w:pPr>
+    </w:p>
+    <w:p>
+      <w:pPr>
+        <w:rPr>
+          <w:rFonts w:ascii="Trebuchet MS" w:hAnsi="Trebuchet MS"/>
+          <w:sz w:val="32"/>
+          <w:szCs w:val="32"/>
+        </w:rPr>
+      </w:pPr>
+    </w:p>
+    <w:p>
+      <w:pPr>
+        <w:rPr>
+          <w:rFonts w:ascii="Trebuchet MS" w:hAnsi="Trebuchet MS"/>
+          <w:sz w:val="32"/>
+          <w:szCs w:val="32"/>
+        </w:rPr>
+      </w:pPr>
+    </w:p>
+    <w:p>
+      <w:pPr>
+        <w:rPr>
+          <w:rFonts w:ascii="Trebuchet MS" w:hAnsi="Trebuchet MS"/>
+          <w:sz w:val="32"/>
+          <w:szCs w:val="32"/>
+        </w:rPr>
+      </w:pPr>
+    </w:p>
+    <w:p>
+      <w:pPr>
+        <w:rPr>
+          <w:rFonts w:ascii="Trebuchet MS" w:hAnsi="Trebuchet MS"/>
+          <w:sz w:val="32"/>
+          <w:szCs w:val="32"/>
+        </w:rPr>
+      </w:pPr>
+    </w:p>
+    <w:p>
+      <w:pPr>
+        <w:rPr>
+          <w:rFonts w:ascii="Trebuchet MS" w:hAnsi="Trebuchet MS"/>
+          <w:sz w:val="32"/>
+          <w:szCs w:val="32"/>
+        </w:rPr>
+      </w:pPr>
+    </w:p>
+    <w:p>
+      <w:pPr>
+        <w:rPr>
+          <w:rFonts w:ascii="Trebuchet MS" w:hAnsi="Trebuchet MS"/>
+          <w:sz w:val="32"/>
+          <w:szCs w:val="32"/>
+        </w:rPr>
+      </w:pPr>
+    </w:p>
+    <w:p>
+      <w:pPr>
+        <w:rPr>
+          <w:rFonts w:ascii="Trebuchet MS" w:hAnsi="Trebuchet MS"/>
+          <w:sz w:val="32"/>
+          <w:szCs w:val="32"/>
+        </w:rPr>
+      </w:pPr>
+    </w:p>
+    <w:p>
+      <w:pPr>
+        <w:rPr>
+          <w:rFonts w:ascii="Trebuchet MS" w:hAnsi="Trebuchet MS"/>
+          <w:sz w:val="32"/>
+          <w:szCs w:val="32"/>
+        </w:rPr>
+      </w:pPr>
+    </w:p>
+    <w:p>
+      <w:pPr>
+        <w:rPr>
+          <w:rFonts w:ascii="Trebuchet MS" w:hAnsi="Trebuchet MS"/>
+          <w:sz w:val="32"/>
+          <w:szCs w:val="32"/>
+        </w:rPr>
+      </w:pPr>
+    </w:p>
+    <w:p>
+      <w:pPr>
+        <w:rPr>
+          <w:rFonts w:ascii="Trebuchet MS" w:hAnsi="Trebuchet MS"/>
+          <w:sz w:val="32"/>
+          <w:szCs w:val="32"/>
+        </w:rPr>
+      </w:pPr>
+    </w:p>
+    <w:p>
+      <w:pPr>
+        <w:rPr>
+          <w:rFonts w:ascii="Trebuchet MS" w:hAnsi="Trebuchet MS"/>
+          <w:sz w:val="32"/>
+          <w:szCs w:val="32"/>
+        </w:rPr>
+      </w:pPr>
+    </w:p>
+    <w:p>
+      <w:pPr>
+        <w:rPr>
+          <w:rFonts w:ascii="Trebuchet MS" w:hAnsi="Trebuchet MS"/>
+          <w:sz w:val="32"/>
+          <w:szCs w:val="32"/>
+        </w:rPr>
+      </w:pPr>
+    </w:p>
+    <w:p>
+      <w:pPr>
+        <w:rPr>
+          <w:rFonts w:ascii="Trebuchet MS" w:hAnsi="Trebuchet MS"/>
+          <w:sz w:val="32"/>
+          <w:szCs w:val="32"/>
+        </w:rPr>
+      </w:pPr>
+    </w:p>
+    <w:p>
+      <w:pPr>
+        <w:rPr>
+          <w:rFonts w:ascii="Trebuchet MS" w:hAnsi="Trebuchet MS"/>
+          <w:sz w:val="32"/>
+          <w:szCs w:val="32"/>
+        </w:rPr>
+      </w:pPr>
+    </w:p>
+    <w:p>
+      <w:pPr>
+        <w:rPr>
+          <w:rFonts w:ascii="Trebuchet MS" w:hAnsi="Trebuchet MS"/>
+          <w:sz w:val="32"/>
+          <w:szCs w:val="32"/>
+        </w:rPr>
+      </w:pPr>
+    </w:p>
+    <w:p>
+      <w:pPr>
+        <w:rPr>
+          <w:rFonts w:ascii="Trebuchet MS" w:hAnsi="Trebuchet MS"/>
+          <w:sz w:val="32"/>
+          <w:szCs w:val="32"/>
+        </w:rPr>
+      </w:pPr>
+    </w:p>
+    <w:p>
+      <w:pPr>
+        <w:rPr>
+          <w:rFonts w:ascii="Trebuchet MS" w:hAnsi="Trebuchet MS"/>
+          <w:sz w:val="32"/>
+          <w:szCs w:val="32"/>
+        </w:rPr>
+      </w:pPr>
+    </w:p>
+    <w:p>
+      <w:pPr>
+        <w:rPr>
+          <w:rFonts w:ascii="Trebuchet MS" w:hAnsi="Trebuchet MS"/>
+          <w:sz w:val="32"/>
+          <w:szCs w:val="32"/>
         </w:rPr>
       </w:pPr>
     </w:p>
@@ -423,24 +773,150 @@
       </w:pPr>
       <w:bookmarkStart w:id="0" w:name="_GoBack"/>
       <w:bookmarkEnd w:id="0"/>
-    </w:p>
-    <w:p>
-      <w:pPr>
-        <w:rPr>
-          <w:rFonts w:ascii="Trebuchet MS" w:hAnsi="Trebuchet MS"/>
-          <w:sz w:val="32"/>
-          <w:szCs w:val="32"/>
-        </w:rPr>
-      </w:pPr>
-    </w:p>
-    <w:p>
-      <w:pPr>
-        <w:rPr>
-          <w:rFonts w:ascii="Trebuchet MS" w:hAnsi="Trebuchet MS"/>
-          <w:sz w:val="28"/>
-          <w:szCs w:val="28"/>
-        </w:rPr>
-      </w:pPr>
+      <w:r>
+        <w:rPr>
+          <w:rFonts w:ascii="Trebuchet MS" w:hAnsi="Trebuchet MS"/>
+          <w:sz w:val="32"/>
+          <w:szCs w:val="32"/>
+        </w:rPr>
+        <w:lastRenderedPageBreak/>
+        <w:t xml:space="preserve">• </w:t>
+      </w:r>
+      <w:r>
+        <w:rPr>
+          <w:rFonts w:ascii="Trebuchet MS" w:hAnsi="Trebuchet MS"/>
+          <w:sz w:val="32"/>
+          <w:szCs w:val="32"/>
+        </w:rPr>
+        <w:t xml:space="preserve">Les </w:t>
+      </w:r>
+      <w:proofErr w:type="spellStart"/>
+      <w:r>
+        <w:rPr>
+          <w:rFonts w:ascii="Trebuchet MS" w:hAnsi="Trebuchet MS"/>
+          <w:sz w:val="32"/>
+          <w:szCs w:val="32"/>
+        </w:rPr>
+        <w:t>Personas</w:t>
+      </w:r>
+      <w:proofErr w:type="spellEnd"/>
+      <w:r>
+        <w:rPr>
+          <w:rFonts w:ascii="Trebuchet MS" w:hAnsi="Trebuchet MS"/>
+          <w:sz w:val="28"/>
+          <w:szCs w:val="28"/>
+        </w:rPr>
+        <w:t xml:space="preserve"> </w:t>
+      </w:r>
+    </w:p>
+    <w:p>
+      <w:pPr>
+        <w:rPr>
+          <w:rFonts w:ascii="Trebuchet MS" w:hAnsi="Trebuchet MS"/>
+          <w:sz w:val="32"/>
+          <w:szCs w:val="32"/>
+        </w:rPr>
+      </w:pPr>
+      <w:r>
+        <w:rPr>
+          <w:rFonts w:ascii="Trebuchet MS" w:hAnsi="Trebuchet MS"/>
+          <w:noProof/>
+          <w:sz w:val="32"/>
+          <w:szCs w:val="32"/>
+          <w:lang w:eastAsia="fr-FR"/>
+        </w:rPr>
+        <w:drawing>
+          <wp:inline distT="0" distB="0" distL="0" distR="0">
+            <wp:extent cx="5760464" cy="3855720"/>
+            <wp:effectExtent l="0" t="0" r="0" b="0"/>
+            <wp:docPr id="2" name="Image 2"/>
+            <wp:cNvGraphicFramePr>
+              <a:graphicFrameLocks xmlns:a="http://schemas.openxmlformats.org/drawingml/2006/main" noChangeAspect="1"/>
+            </wp:cNvGraphicFramePr>
+            <a:graphic xmlns:a="http://schemas.openxmlformats.org/drawingml/2006/main">
+              <a:graphicData uri="http://schemas.openxmlformats.org/drawingml/2006/picture">
+                <pic:pic xmlns:pic="http://schemas.openxmlformats.org/drawingml/2006/picture">
+                  <pic:nvPicPr>
+                    <pic:cNvPr id="2" name="Sarah Proust.png"/>
+                    <pic:cNvPicPr/>
+                  </pic:nvPicPr>
+                  <pic:blipFill>
+                    <a:blip r:embed="rId5">
+                      <a:extLst>
+                        <a:ext uri="{28A0092B-C50C-407E-A947-70E740481C1C}">
+                          <a14:useLocalDpi xmlns:a14="http://schemas.microsoft.com/office/drawing/2010/main" val="0"/>
+                        </a:ext>
+                      </a:extLst>
+                    </a:blip>
+                    <a:stretch>
+                      <a:fillRect/>
+                    </a:stretch>
+                  </pic:blipFill>
+                  <pic:spPr>
+                    <a:xfrm>
+                      <a:off x="0" y="0"/>
+                      <a:ext cx="5760464" cy="3855720"/>
+                    </a:xfrm>
+                    <a:prstGeom prst="rect">
+                      <a:avLst/>
+                    </a:prstGeom>
+                  </pic:spPr>
+                </pic:pic>
+              </a:graphicData>
+            </a:graphic>
+          </wp:inline>
+        </w:drawing>
+      </w:r>
+      <w:r>
+        <w:rPr>
+          <w:rFonts w:ascii="Trebuchet MS" w:hAnsi="Trebuchet MS"/>
+          <w:noProof/>
+          <w:sz w:val="32"/>
+          <w:szCs w:val="32"/>
+          <w:lang w:eastAsia="fr-FR"/>
+        </w:rPr>
+        <w:drawing>
+          <wp:inline distT="0" distB="0" distL="0" distR="0">
+            <wp:extent cx="5760720" cy="4465955"/>
+            <wp:effectExtent l="0" t="0" r="0" b="0"/>
+            <wp:docPr id="3" name="Image 3"/>
+            <wp:cNvGraphicFramePr>
+              <a:graphicFrameLocks xmlns:a="http://schemas.openxmlformats.org/drawingml/2006/main" noChangeAspect="1"/>
+            </wp:cNvGraphicFramePr>
+            <a:graphic xmlns:a="http://schemas.openxmlformats.org/drawingml/2006/main">
+              <a:graphicData uri="http://schemas.openxmlformats.org/drawingml/2006/picture">
+                <pic:pic xmlns:pic="http://schemas.openxmlformats.org/drawingml/2006/picture">
+                  <pic:nvPicPr>
+                    <pic:cNvPr id="3" name="Connor McHarty.png"/>
+                    <pic:cNvPicPr/>
+                  </pic:nvPicPr>
+                  <pic:blipFill>
+                    <a:blip r:embed="rId6">
+                      <a:extLst>
+                        <a:ext uri="{28A0092B-C50C-407E-A947-70E740481C1C}">
+                          <a14:useLocalDpi xmlns:a14="http://schemas.microsoft.com/office/drawing/2010/main" val="0"/>
+                        </a:ext>
+                      </a:extLst>
+                    </a:blip>
+                    <a:stretch>
+                      <a:fillRect/>
+                    </a:stretch>
+                  </pic:blipFill>
+                  <pic:spPr>
+                    <a:xfrm>
+                      <a:off x="0" y="0"/>
+                      <a:ext cx="5760720" cy="4465955"/>
+                    </a:xfrm>
+                    <a:prstGeom prst="rect">
+                      <a:avLst/>
+                    </a:prstGeom>
+                  </pic:spPr>
+                </pic:pic>
+              </a:graphicData>
+            </a:graphic>
+          </wp:inline>
+        </w:drawing>
+      </w:r>
     </w:p>
     <w:sectPr>
       <w:pgSz w:w="11906" w:h="16838"/>
@@ -455,6 +931,232 @@
 <file path=word/numbering.xml><?xml version="1.0" encoding="utf-8"?>
 <w:numbering xmlns:wpc="http://schemas.microsoft.com/office/word/2010/wordprocessingCanvas" xmlns:mc="http://schemas.openxmlformats.org/markup-compatibility/2006" xmlns:o="urn:schemas-microsoft-com:office:office" xmlns:r="http://schemas.openxmlformats.org/officeDocument/2006/relationships" xmlns:m="http://schemas.openxmlformats.org/officeDocument/2006/math" xmlns:v="urn:schemas-microsoft-com:vml" xmlns:wp14="http://schemas.microsoft.com/office/word/2010/wordprocessingDrawing" xmlns:wp="http://schemas.openxmlformats.org/drawingml/2006/wordprocessingDrawing" xmlns:w10="urn:schemas-microsoft-com:office:word" xmlns:w="http://schemas.openxmlformats.org/wordprocessingml/2006/main" xmlns:w14="http://schemas.microsoft.com/office/word/2010/wordml" xmlns:w15="http://schemas.microsoft.com/office/word/2012/wordml" xmlns:wpg="http://schemas.microsoft.com/office/word/2010/wordprocessingGroup" xmlns:wpi="http://schemas.microsoft.com/office/word/2010/wordprocessingInk" xmlns:wne="http://schemas.microsoft.com/office/word/2006/wordml" xmlns:wps="http://schemas.microsoft.com/office/word/2010/wordprocessingShape" mc:Ignorable="w14 w15 wp14">
   <w:abstractNum w:abstractNumId="0" w15:restartNumberingAfterBreak="0">
+    <w:nsid w:val="0EFB61A0"/>
+    <w:multiLevelType w:val="hybridMultilevel"/>
+    <w:tmpl w:val="18A4B402"/>
+    <w:lvl w:ilvl="0" w:tplc="040C0001">
+      <w:start w:val="1"/>
+      <w:numFmt w:val="bullet"/>
+      <w:lvlText w:val=""/>
+      <w:lvlJc w:val="left"/>
+      <w:pPr>
+        <w:ind w:left="720" w:hanging="360"/>
+      </w:pPr>
+      <w:rPr>
+        <w:rFonts w:ascii="Symbol" w:hAnsi="Symbol" w:hint="default"/>
+      </w:rPr>
+    </w:lvl>
+    <w:lvl w:ilvl="1" w:tplc="040C0003" w:tentative="1">
+      <w:start w:val="1"/>
+      <w:numFmt w:val="bullet"/>
+      <w:lvlText w:val="o"/>
+      <w:lvlJc w:val="left"/>
+      <w:pPr>
+        <w:ind w:left="1440" w:hanging="360"/>
+      </w:pPr>
+      <w:rPr>
+        <w:rFonts w:ascii="Courier New" w:hAnsi="Courier New" w:cs="Courier New" w:hint="default"/>
+      </w:rPr>
+    </w:lvl>
+    <w:lvl w:ilvl="2" w:tplc="040C0005" w:tentative="1">
+      <w:start w:val="1"/>
+      <w:numFmt w:val="bullet"/>
+      <w:lvlText w:val=""/>
+      <w:lvlJc w:val="left"/>
+      <w:pPr>
+        <w:ind w:left="2160" w:hanging="360"/>
+      </w:pPr>
+      <w:rPr>
+        <w:rFonts w:ascii="Wingdings" w:hAnsi="Wingdings" w:hint="default"/>
+      </w:rPr>
+    </w:lvl>
+    <w:lvl w:ilvl="3" w:tplc="040C0001" w:tentative="1">
+      <w:start w:val="1"/>
+      <w:numFmt w:val="bullet"/>
+      <w:lvlText w:val=""/>
+      <w:lvlJc w:val="left"/>
+      <w:pPr>
+        <w:ind w:left="2880" w:hanging="360"/>
+      </w:pPr>
+      <w:rPr>
+        <w:rFonts w:ascii="Symbol" w:hAnsi="Symbol" w:hint="default"/>
+      </w:rPr>
+    </w:lvl>
+    <w:lvl w:ilvl="4" w:tplc="040C0003" w:tentative="1">
+      <w:start w:val="1"/>
+      <w:numFmt w:val="bullet"/>
+      <w:lvlText w:val="o"/>
+      <w:lvlJc w:val="left"/>
+      <w:pPr>
+        <w:ind w:left="3600" w:hanging="360"/>
+      </w:pPr>
+      <w:rPr>
+        <w:rFonts w:ascii="Courier New" w:hAnsi="Courier New" w:cs="Courier New" w:hint="default"/>
+      </w:rPr>
+    </w:lvl>
+    <w:lvl w:ilvl="5" w:tplc="040C0005" w:tentative="1">
+      <w:start w:val="1"/>
+      <w:numFmt w:val="bullet"/>
+      <w:lvlText w:val=""/>
+      <w:lvlJc w:val="left"/>
+      <w:pPr>
+        <w:ind w:left="4320" w:hanging="360"/>
+      </w:pPr>
+      <w:rPr>
+        <w:rFonts w:ascii="Wingdings" w:hAnsi="Wingdings" w:hint="default"/>
+      </w:rPr>
+    </w:lvl>
+    <w:lvl w:ilvl="6" w:tplc="040C0001" w:tentative="1">
+      <w:start w:val="1"/>
+      <w:numFmt w:val="bullet"/>
+      <w:lvlText w:val=""/>
+      <w:lvlJc w:val="left"/>
+      <w:pPr>
+        <w:ind w:left="5040" w:hanging="360"/>
+      </w:pPr>
+      <w:rPr>
+        <w:rFonts w:ascii="Symbol" w:hAnsi="Symbol" w:hint="default"/>
+      </w:rPr>
+    </w:lvl>
+    <w:lvl w:ilvl="7" w:tplc="040C0003" w:tentative="1">
+      <w:start w:val="1"/>
+      <w:numFmt w:val="bullet"/>
+      <w:lvlText w:val="o"/>
+      <w:lvlJc w:val="left"/>
+      <w:pPr>
+        <w:ind w:left="5760" w:hanging="360"/>
+      </w:pPr>
+      <w:rPr>
+        <w:rFonts w:ascii="Courier New" w:hAnsi="Courier New" w:cs="Courier New" w:hint="default"/>
+      </w:rPr>
+    </w:lvl>
+    <w:lvl w:ilvl="8" w:tplc="040C0005" w:tentative="1">
+      <w:start w:val="1"/>
+      <w:numFmt w:val="bullet"/>
+      <w:lvlText w:val=""/>
+      <w:lvlJc w:val="left"/>
+      <w:pPr>
+        <w:ind w:left="6480" w:hanging="360"/>
+      </w:pPr>
+      <w:rPr>
+        <w:rFonts w:ascii="Wingdings" w:hAnsi="Wingdings" w:hint="default"/>
+      </w:rPr>
+    </w:lvl>
+  </w:abstractNum>
+  <w:abstractNum w:abstractNumId="1" w15:restartNumberingAfterBreak="0">
+    <w:nsid w:val="58C2445A"/>
+    <w:multiLevelType w:val="hybridMultilevel"/>
+    <w:tmpl w:val="09B011E2"/>
+    <w:lvl w:ilvl="0" w:tplc="040C0001">
+      <w:start w:val="1"/>
+      <w:numFmt w:val="bullet"/>
+      <w:lvlText w:val=""/>
+      <w:lvlJc w:val="left"/>
+      <w:pPr>
+        <w:ind w:left="720" w:hanging="360"/>
+      </w:pPr>
+      <w:rPr>
+        <w:rFonts w:ascii="Symbol" w:hAnsi="Symbol" w:hint="default"/>
+      </w:rPr>
+    </w:lvl>
+    <w:lvl w:ilvl="1" w:tplc="040C0003" w:tentative="1">
+      <w:start w:val="1"/>
+      <w:numFmt w:val="bullet"/>
+      <w:lvlText w:val="o"/>
+      <w:lvlJc w:val="left"/>
+      <w:pPr>
+        <w:ind w:left="1440" w:hanging="360"/>
+      </w:pPr>
+      <w:rPr>
+        <w:rFonts w:ascii="Courier New" w:hAnsi="Courier New" w:cs="Courier New" w:hint="default"/>
+      </w:rPr>
+    </w:lvl>
+    <w:lvl w:ilvl="2" w:tplc="040C0005" w:tentative="1">
+      <w:start w:val="1"/>
+      <w:numFmt w:val="bullet"/>
+      <w:lvlText w:val=""/>
+      <w:lvlJc w:val="left"/>
+      <w:pPr>
+        <w:ind w:left="2160" w:hanging="360"/>
+      </w:pPr>
+      <w:rPr>
+        <w:rFonts w:ascii="Wingdings" w:hAnsi="Wingdings" w:hint="default"/>
+      </w:rPr>
+    </w:lvl>
+    <w:lvl w:ilvl="3" w:tplc="040C0001" w:tentative="1">
+      <w:start w:val="1"/>
+      <w:numFmt w:val="bullet"/>
+      <w:lvlText w:val=""/>
+      <w:lvlJc w:val="left"/>
+      <w:pPr>
+        <w:ind w:left="2880" w:hanging="360"/>
+      </w:pPr>
+      <w:rPr>
+        <w:rFonts w:ascii="Symbol" w:hAnsi="Symbol" w:hint="default"/>
+      </w:rPr>
+    </w:lvl>
+    <w:lvl w:ilvl="4" w:tplc="040C0003" w:tentative="1">
+      <w:start w:val="1"/>
+      <w:numFmt w:val="bullet"/>
+      <w:lvlText w:val="o"/>
+      <w:lvlJc w:val="left"/>
+      <w:pPr>
+        <w:ind w:left="3600" w:hanging="360"/>
+      </w:pPr>
+      <w:rPr>
+        <w:rFonts w:ascii="Courier New" w:hAnsi="Courier New" w:cs="Courier New" w:hint="default"/>
+      </w:rPr>
+    </w:lvl>
+    <w:lvl w:ilvl="5" w:tplc="040C0005" w:tentative="1">
+      <w:start w:val="1"/>
+      <w:numFmt w:val="bullet"/>
+      <w:lvlText w:val=""/>
+      <w:lvlJc w:val="left"/>
+      <w:pPr>
+        <w:ind w:left="4320" w:hanging="360"/>
+      </w:pPr>
+      <w:rPr>
+        <w:rFonts w:ascii="Wingdings" w:hAnsi="Wingdings" w:hint="default"/>
+      </w:rPr>
+    </w:lvl>
+    <w:lvl w:ilvl="6" w:tplc="040C0001" w:tentative="1">
+      <w:start w:val="1"/>
+      <w:numFmt w:val="bullet"/>
+      <w:lvlText w:val=""/>
+      <w:lvlJc w:val="left"/>
+      <w:pPr>
+        <w:ind w:left="5040" w:hanging="360"/>
+      </w:pPr>
+      <w:rPr>
+        <w:rFonts w:ascii="Symbol" w:hAnsi="Symbol" w:hint="default"/>
+      </w:rPr>
+    </w:lvl>
+    <w:lvl w:ilvl="7" w:tplc="040C0003" w:tentative="1">
+      <w:start w:val="1"/>
+      <w:numFmt w:val="bullet"/>
+      <w:lvlText w:val="o"/>
+      <w:lvlJc w:val="left"/>
+      <w:pPr>
+        <w:ind w:left="5760" w:hanging="360"/>
+      </w:pPr>
+      <w:rPr>
+        <w:rFonts w:ascii="Courier New" w:hAnsi="Courier New" w:cs="Courier New" w:hint="default"/>
+      </w:rPr>
+    </w:lvl>
+    <w:lvl w:ilvl="8" w:tplc="040C0005" w:tentative="1">
+      <w:start w:val="1"/>
+      <w:numFmt w:val="bullet"/>
+      <w:lvlText w:val=""/>
+      <w:lvlJc w:val="left"/>
+      <w:pPr>
+        <w:ind w:left="6480" w:hanging="360"/>
+      </w:pPr>
+      <w:rPr>
+        <w:rFonts w:ascii="Wingdings" w:hAnsi="Wingdings" w:hint="default"/>
+      </w:rPr>
+    </w:lvl>
+  </w:abstractNum>
+  <w:abstractNum w:abstractNumId="2" w15:restartNumberingAfterBreak="0">
     <w:nsid w:val="6ED94998"/>
     <w:multiLevelType w:val="hybridMultilevel"/>
     <w:tmpl w:val="089C9B36"/>
@@ -567,7 +1269,13 @@
     </w:lvl>
   </w:abstractNum>
   <w:num w:numId="1">
+    <w:abstractNumId w:val="2"/>
+  </w:num>
+  <w:num w:numId="2">
     <w:abstractNumId w:val="0"/>
+  </w:num>
+  <w:num w:numId="3">
+    <w:abstractNumId w:val="1"/>
   </w:num>
 </w:numbering>
 </file>

</xml_diff>

<commit_message>
Contexte avec les personas expliqué, patch visuel effectué, quand on ouvre l'application, elle ce lance directement en plein écran, et les titres dans les vignettes ne dépasseront plus une certaine valeurs, ce qui enlèvera la scrollBar
</commit_message>
<xml_diff>
--- a/Docs/Contexte.docx
+++ b/Docs/Contexte.docx
@@ -54,6 +54,7 @@
       <w:r>
         <w:rPr>
           <w:rFonts w:ascii="Trebuchet MS" w:hAnsi="Trebuchet MS"/>
+          <w:color w:val="FF0000"/>
           <w:sz w:val="32"/>
           <w:szCs w:val="32"/>
         </w:rPr>
@@ -408,25 +409,27 @@
       <w:pPr>
         <w:rPr>
           <w:rFonts w:ascii="Trebuchet MS" w:hAnsi="Trebuchet MS"/>
-          <w:sz w:val="32"/>
-          <w:szCs w:val="32"/>
-        </w:rPr>
-      </w:pPr>
-      <w:r>
-        <w:rPr>
-          <w:rFonts w:ascii="Trebuchet MS" w:hAnsi="Trebuchet MS"/>
-          <w:sz w:val="32"/>
-          <w:szCs w:val="32"/>
-        </w:rPr>
-        <w:t xml:space="preserve">• </w:t>
-      </w:r>
-      <w:r>
-        <w:rPr>
-          <w:rFonts w:ascii="Trebuchet MS" w:hAnsi="Trebuchet MS"/>
-          <w:sz w:val="32"/>
-          <w:szCs w:val="32"/>
-        </w:rPr>
-        <w:t>Pour qui ?</w:t>
+          <w:color w:val="FF0000"/>
+          <w:sz w:val="32"/>
+          <w:szCs w:val="32"/>
+        </w:rPr>
+      </w:pPr>
+      <w:r>
+        <w:rPr>
+          <w:rFonts w:ascii="Trebuchet MS" w:hAnsi="Trebuchet MS"/>
+          <w:sz w:val="32"/>
+          <w:szCs w:val="32"/>
+        </w:rPr>
+        <w:t>•</w:t>
+      </w:r>
+      <w:r>
+        <w:rPr>
+          <w:rFonts w:ascii="Trebuchet MS" w:hAnsi="Trebuchet MS"/>
+          <w:color w:val="FF0000"/>
+          <w:sz w:val="32"/>
+          <w:szCs w:val="32"/>
+        </w:rPr>
+        <w:t xml:space="preserve"> Pour qui ?</w:t>
       </w:r>
     </w:p>
     <w:p>
@@ -771,8 +774,6 @@
           <w:szCs w:val="28"/>
         </w:rPr>
       </w:pPr>
-      <w:bookmarkStart w:id="0" w:name="_GoBack"/>
-      <w:bookmarkEnd w:id="0"/>
       <w:r>
         <w:rPr>
           <w:rFonts w:ascii="Trebuchet MS" w:hAnsi="Trebuchet MS"/>
@@ -785,6 +786,7 @@
       <w:r>
         <w:rPr>
           <w:rFonts w:ascii="Trebuchet MS" w:hAnsi="Trebuchet MS"/>
+          <w:color w:val="FF0000"/>
           <w:sz w:val="32"/>
           <w:szCs w:val="32"/>
         </w:rPr>
@@ -794,6 +796,7 @@
       <w:r>
         <w:rPr>
           <w:rFonts w:ascii="Trebuchet MS" w:hAnsi="Trebuchet MS"/>
+          <w:color w:val="FF0000"/>
           <w:sz w:val="32"/>
           <w:szCs w:val="32"/>
         </w:rPr>
@@ -803,6 +806,7 @@
       <w:r>
         <w:rPr>
           <w:rFonts w:ascii="Trebuchet MS" w:hAnsi="Trebuchet MS"/>
+          <w:color w:val="FF0000"/>
           <w:sz w:val="28"/>
           <w:szCs w:val="28"/>
         </w:rPr>
@@ -877,7 +881,7 @@
         </w:rPr>
         <w:drawing>
           <wp:inline distT="0" distB="0" distL="0" distR="0">
-            <wp:extent cx="5760720" cy="4465955"/>
+            <wp:extent cx="5760434" cy="4465955"/>
             <wp:effectExtent l="0" t="0" r="0" b="0"/>
             <wp:docPr id="3" name="Image 3"/>
             <wp:cNvGraphicFramePr>
@@ -905,7 +909,7 @@
                   <pic:spPr>
                     <a:xfrm>
                       <a:off x="0" y="0"/>
-                      <a:ext cx="5760720" cy="4465955"/>
+                      <a:ext cx="5760434" cy="4465955"/>
                     </a:xfrm>
                     <a:prstGeom prst="rect">
                       <a:avLst/>
@@ -917,6 +921,115 @@
           </wp:inline>
         </w:drawing>
       </w:r>
+    </w:p>
+    <w:p>
+      <w:pPr>
+        <w:pStyle w:val="Paragraphedeliste"/>
+        <w:numPr>
+          <w:ilvl w:val="0"/>
+          <w:numId w:val="4"/>
+        </w:numPr>
+        <w:rPr>
+          <w:rFonts w:ascii="Trebuchet MS" w:hAnsi="Trebuchet MS"/>
+          <w:color w:val="FF0000"/>
+          <w:sz w:val="32"/>
+          <w:szCs w:val="32"/>
+        </w:rPr>
+      </w:pPr>
+      <w:r>
+        <w:rPr>
+          <w:rFonts w:ascii="Trebuchet MS" w:hAnsi="Trebuchet MS"/>
+          <w:color w:val="FF0000"/>
+          <w:sz w:val="32"/>
+          <w:szCs w:val="32"/>
+        </w:rPr>
+        <w:lastRenderedPageBreak/>
+        <w:t>Leur utilisation de l’application</w:t>
+      </w:r>
+    </w:p>
+    <w:p>
+      <w:pPr>
+        <w:pStyle w:val="Paragraphedeliste"/>
+        <w:rPr>
+          <w:rFonts w:ascii="Trebuchet MS" w:hAnsi="Trebuchet MS"/>
+          <w:sz w:val="32"/>
+          <w:szCs w:val="32"/>
+        </w:rPr>
+      </w:pPr>
+    </w:p>
+    <w:p>
+      <w:pPr>
+        <w:pStyle w:val="Paragraphedeliste"/>
+        <w:rPr>
+          <w:rFonts w:ascii="Trebuchet MS" w:hAnsi="Trebuchet MS"/>
+          <w:sz w:val="32"/>
+          <w:szCs w:val="32"/>
+        </w:rPr>
+      </w:pPr>
+      <w:r>
+        <w:rPr>
+          <w:rFonts w:ascii="Trebuchet MS" w:hAnsi="Trebuchet MS"/>
+          <w:sz w:val="32"/>
+          <w:szCs w:val="32"/>
+        </w:rPr>
+        <w:t>-Sarah voit en l’application un moyen pour elle de découvrir des Films de type Blockbuster qu’elle ne connaîtrait pas encore. Sa nature curieuse la forcerait à rechercher tout type d’information sur les films en question. Elle y découvrirait ainsi toute les informations qui lui sont nécessaires pour elle de découvrir le film. Sarah aimerait bien qu’il soit possible d’intégrer un lien cliquable qui permettrait d’acheter le film via un site externe.</w:t>
+      </w:r>
+    </w:p>
+    <w:p>
+      <w:pPr>
+        <w:pStyle w:val="Paragraphedeliste"/>
+        <w:rPr>
+          <w:rFonts w:ascii="Trebuchet MS" w:hAnsi="Trebuchet MS"/>
+          <w:sz w:val="32"/>
+          <w:szCs w:val="32"/>
+        </w:rPr>
+      </w:pPr>
+    </w:p>
+    <w:p>
+      <w:pPr>
+        <w:pStyle w:val="Paragraphedeliste"/>
+        <w:rPr>
+          <w:rFonts w:ascii="Trebuchet MS" w:hAnsi="Trebuchet MS"/>
+          <w:sz w:val="32"/>
+          <w:szCs w:val="32"/>
+        </w:rPr>
+      </w:pPr>
+      <w:r>
+        <w:rPr>
+          <w:rFonts w:ascii="Trebuchet MS" w:hAnsi="Trebuchet MS"/>
+          <w:sz w:val="32"/>
+          <w:szCs w:val="32"/>
+        </w:rPr>
+        <w:t>-</w:t>
+      </w:r>
+      <w:proofErr w:type="spellStart"/>
+      <w:r>
+        <w:rPr>
+          <w:rFonts w:ascii="Trebuchet MS" w:hAnsi="Trebuchet MS"/>
+          <w:sz w:val="32"/>
+          <w:szCs w:val="32"/>
+        </w:rPr>
+        <w:t>Connor</w:t>
+      </w:r>
+      <w:proofErr w:type="spellEnd"/>
+      <w:r>
+        <w:rPr>
+          <w:rFonts w:ascii="Trebuchet MS" w:hAnsi="Trebuchet MS"/>
+          <w:sz w:val="32"/>
+          <w:szCs w:val="32"/>
+        </w:rPr>
+        <w:t xml:space="preserve"> voit en l’application un moyen pour lui de découvrir, et surtout de faire découvrir aux autres personnes l’existence de grands nombres de film indépendant</w:t>
+      </w:r>
+      <w:r>
+        <w:rPr>
+          <w:rFonts w:ascii="Trebuchet MS" w:hAnsi="Trebuchet MS"/>
+          <w:sz w:val="32"/>
+          <w:szCs w:val="32"/>
+        </w:rPr>
+        <w:t>. L’ergonomie de l’application lui permet de très peu utilisé sa souris, et donc de lui permettre d’utiliser l’application comme les autres sans tenir compte de son handicap. Si jamais sa troupe se met au long-métrage il sera ravi de la faire découvrir aux autres via cette application !</w:t>
+      </w:r>
+      <w:bookmarkStart w:id="0" w:name="_GoBack"/>
+      <w:bookmarkEnd w:id="0"/>
     </w:p>
     <w:sectPr>
       <w:pgSz w:w="11906" w:h="16838"/>
@@ -1157,6 +1270,120 @@
     </w:lvl>
   </w:abstractNum>
   <w:abstractNum w:abstractNumId="2" w15:restartNumberingAfterBreak="0">
+    <w:nsid w:val="5D8F7BDD"/>
+    <w:multiLevelType w:val="hybridMultilevel"/>
+    <w:tmpl w:val="C3DE9AE8"/>
+    <w:lvl w:ilvl="0" w:tplc="2812913E">
+      <w:start w:val="1"/>
+      <w:numFmt w:val="bullet"/>
+      <w:lvlText w:val=""/>
+      <w:lvlJc w:val="left"/>
+      <w:pPr>
+        <w:ind w:left="720" w:hanging="360"/>
+      </w:pPr>
+      <w:rPr>
+        <w:rFonts w:ascii="Symbol" w:hAnsi="Symbol" w:hint="default"/>
+        <w:color w:val="auto"/>
+      </w:rPr>
+    </w:lvl>
+    <w:lvl w:ilvl="1" w:tplc="040C0003" w:tentative="1">
+      <w:start w:val="1"/>
+      <w:numFmt w:val="bullet"/>
+      <w:lvlText w:val="o"/>
+      <w:lvlJc w:val="left"/>
+      <w:pPr>
+        <w:ind w:left="1440" w:hanging="360"/>
+      </w:pPr>
+      <w:rPr>
+        <w:rFonts w:ascii="Courier New" w:hAnsi="Courier New" w:cs="Courier New" w:hint="default"/>
+      </w:rPr>
+    </w:lvl>
+    <w:lvl w:ilvl="2" w:tplc="040C0005" w:tentative="1">
+      <w:start w:val="1"/>
+      <w:numFmt w:val="bullet"/>
+      <w:lvlText w:val=""/>
+      <w:lvlJc w:val="left"/>
+      <w:pPr>
+        <w:ind w:left="2160" w:hanging="360"/>
+      </w:pPr>
+      <w:rPr>
+        <w:rFonts w:ascii="Wingdings" w:hAnsi="Wingdings" w:hint="default"/>
+      </w:rPr>
+    </w:lvl>
+    <w:lvl w:ilvl="3" w:tplc="040C0001" w:tentative="1">
+      <w:start w:val="1"/>
+      <w:numFmt w:val="bullet"/>
+      <w:lvlText w:val=""/>
+      <w:lvlJc w:val="left"/>
+      <w:pPr>
+        <w:ind w:left="2880" w:hanging="360"/>
+      </w:pPr>
+      <w:rPr>
+        <w:rFonts w:ascii="Symbol" w:hAnsi="Symbol" w:hint="default"/>
+      </w:rPr>
+    </w:lvl>
+    <w:lvl w:ilvl="4" w:tplc="040C0003" w:tentative="1">
+      <w:start w:val="1"/>
+      <w:numFmt w:val="bullet"/>
+      <w:lvlText w:val="o"/>
+      <w:lvlJc w:val="left"/>
+      <w:pPr>
+        <w:ind w:left="3600" w:hanging="360"/>
+      </w:pPr>
+      <w:rPr>
+        <w:rFonts w:ascii="Courier New" w:hAnsi="Courier New" w:cs="Courier New" w:hint="default"/>
+      </w:rPr>
+    </w:lvl>
+    <w:lvl w:ilvl="5" w:tplc="040C0005" w:tentative="1">
+      <w:start w:val="1"/>
+      <w:numFmt w:val="bullet"/>
+      <w:lvlText w:val=""/>
+      <w:lvlJc w:val="left"/>
+      <w:pPr>
+        <w:ind w:left="4320" w:hanging="360"/>
+      </w:pPr>
+      <w:rPr>
+        <w:rFonts w:ascii="Wingdings" w:hAnsi="Wingdings" w:hint="default"/>
+      </w:rPr>
+    </w:lvl>
+    <w:lvl w:ilvl="6" w:tplc="040C0001" w:tentative="1">
+      <w:start w:val="1"/>
+      <w:numFmt w:val="bullet"/>
+      <w:lvlText w:val=""/>
+      <w:lvlJc w:val="left"/>
+      <w:pPr>
+        <w:ind w:left="5040" w:hanging="360"/>
+      </w:pPr>
+      <w:rPr>
+        <w:rFonts w:ascii="Symbol" w:hAnsi="Symbol" w:hint="default"/>
+      </w:rPr>
+    </w:lvl>
+    <w:lvl w:ilvl="7" w:tplc="040C0003" w:tentative="1">
+      <w:start w:val="1"/>
+      <w:numFmt w:val="bullet"/>
+      <w:lvlText w:val="o"/>
+      <w:lvlJc w:val="left"/>
+      <w:pPr>
+        <w:ind w:left="5760" w:hanging="360"/>
+      </w:pPr>
+      <w:rPr>
+        <w:rFonts w:ascii="Courier New" w:hAnsi="Courier New" w:cs="Courier New" w:hint="default"/>
+      </w:rPr>
+    </w:lvl>
+    <w:lvl w:ilvl="8" w:tplc="040C0005" w:tentative="1">
+      <w:start w:val="1"/>
+      <w:numFmt w:val="bullet"/>
+      <w:lvlText w:val=""/>
+      <w:lvlJc w:val="left"/>
+      <w:pPr>
+        <w:ind w:left="6480" w:hanging="360"/>
+      </w:pPr>
+      <w:rPr>
+        <w:rFonts w:ascii="Wingdings" w:hAnsi="Wingdings" w:hint="default"/>
+      </w:rPr>
+    </w:lvl>
+  </w:abstractNum>
+  <w:abstractNum w:abstractNumId="3" w15:restartNumberingAfterBreak="0">
     <w:nsid w:val="6ED94998"/>
     <w:multiLevelType w:val="hybridMultilevel"/>
     <w:tmpl w:val="089C9B36"/>
@@ -1269,13 +1496,16 @@
     </w:lvl>
   </w:abstractNum>
   <w:num w:numId="1">
-    <w:abstractNumId w:val="2"/>
+    <w:abstractNumId w:val="3"/>
   </w:num>
   <w:num w:numId="2">
     <w:abstractNumId w:val="0"/>
   </w:num>
   <w:num w:numId="3">
     <w:abstractNumId w:val="1"/>
+  </w:num>
+  <w:num w:numId="4">
+    <w:abstractNumId w:val="2"/>
   </w:num>
 </w:numbering>
 </file>

</xml_diff>

<commit_message>
version finale de test pour l'examen avec beaucoup de bug fix, mise à jour du contexte et du diagramme de cas
</commit_message>
<xml_diff>
--- a/Docs/Contexte.docx
+++ b/Docs/Contexte.docx
@@ -871,6 +871,7 @@
           </wp:inline>
         </w:drawing>
       </w:r>
+      <w:bookmarkStart w:id="0" w:name="_GoBack"/>
       <w:r>
         <w:rPr>
           <w:rFonts w:ascii="Trebuchet MS" w:hAnsi="Trebuchet MS"/>
@@ -881,7 +882,7 @@
         </w:rPr>
         <w:drawing>
           <wp:inline distT="0" distB="0" distL="0" distR="0">
-            <wp:extent cx="5760434" cy="4465955"/>
+            <wp:extent cx="5760434" cy="4465954"/>
             <wp:effectExtent l="0" t="0" r="0" b="0"/>
             <wp:docPr id="3" name="Image 3"/>
             <wp:cNvGraphicFramePr>
@@ -909,7 +910,7 @@
                   <pic:spPr>
                     <a:xfrm>
                       <a:off x="0" y="0"/>
-                      <a:ext cx="5760434" cy="4465955"/>
+                      <a:ext cx="5760434" cy="4465954"/>
                     </a:xfrm>
                     <a:prstGeom prst="rect">
                       <a:avLst/>
@@ -921,6 +922,7 @@
           </wp:inline>
         </w:drawing>
       </w:r>
+      <w:bookmarkEnd w:id="0"/>
     </w:p>
     <w:p>
       <w:pPr>
@@ -1028,8 +1030,6 @@
         </w:rPr>
         <w:t>. L’ergonomie de l’application lui permet de très peu utilisé sa souris, et donc de lui permettre d’utiliser l’application comme les autres sans tenir compte de son handicap. Si jamais sa troupe se met au long-métrage il sera ravi de la faire découvrir aux autres via cette application !</w:t>
       </w:r>
-      <w:bookmarkStart w:id="0" w:name="_GoBack"/>
-      <w:bookmarkEnd w:id="0"/>
     </w:p>
     <w:sectPr>
       <w:pgSz w:w="11906" w:h="16838"/>

</xml_diff>